<commit_message>
update et ajout fiches carence K, matu, rdt
</commit_message>
<xml_diff>
--- a/modele_word.docx
+++ b/modele_word.docx
@@ -10,7 +10,6 @@
         <w:t>Titre</w:t>
       </w:r>
     </w:p>
-    <w:p/>
     <w:p>
       <w:pPr>
         <w:pStyle w:val="Titre1"/>
@@ -32,13 +31,8 @@
         <w:pStyle w:val="Titre3"/>
       </w:pPr>
       <w:r>
-        <w:t xml:space="preserve">Exemple de </w:t>
+        <w:t>Exemple de callout</w:t>
       </w:r>
-      <w:proofErr w:type="spellStart"/>
-      <w:r>
-        <w:t>callout</w:t>
-      </w:r>
-      <w:proofErr w:type="spellEnd"/>
     </w:p>
     <w:tbl>
       <w:tblPr>
@@ -52,7 +46,7 @@
         <w:tblLook w:val="04A0" w:firstRow="1" w:lastRow="0" w:firstColumn="1" w:lastColumn="0" w:noHBand="0" w:noVBand="1"/>
       </w:tblPr>
       <w:tblGrid>
-        <w:gridCol w:w="10173"/>
+        <w:gridCol w:w="10064"/>
       </w:tblGrid>
       <w:tr>
         <w:tc>
@@ -62,15 +56,153 @@
           </w:tcPr>
           <w:p>
             <w:r>
-              <w:t xml:space="preserve">Ceci est un </w:t>
+              <w:t>Ceci est un callout d'exemple. Il devrait avoir une largeur maximale et un fond coloré avec une bordure.</w:t>
             </w:r>
-            <w:proofErr w:type="spellStart"/>
+          </w:p>
+        </w:tc>
+      </w:tr>
+    </w:tbl>
+    <w:p/>
+    <w:tbl>
+      <w:tblPr>
+        <w:tblStyle w:val="Grilledutableau"/>
+        <w:tblW w:w="0" w:type="auto"/>
+        <w:jc w:val="center"/>
+        <w:tblLook w:val="04A0" w:firstRow="1" w:lastRow="0" w:firstColumn="1" w:lastColumn="0" w:noHBand="0" w:noVBand="1"/>
+      </w:tblPr>
+      <w:tblGrid>
+        <w:gridCol w:w="3356"/>
+        <w:gridCol w:w="3357"/>
+        <w:gridCol w:w="3357"/>
+      </w:tblGrid>
+      <w:tr>
+        <w:trPr>
+          <w:jc w:val="center"/>
+        </w:trPr>
+        <w:tc>
+          <w:tcPr>
+            <w:tcW w:w="3360" w:type="dxa"/>
+            <w:vAlign w:val="center"/>
+          </w:tcPr>
+          <w:p>
+            <w:pPr>
+              <w:jc w:val="center"/>
+            </w:pPr>
             <w:r>
-              <w:t>callout</w:t>
+              <w:rPr>
+                <w:b/>
+              </w:rPr>
+              <w:t>Colonne 1</w:t>
             </w:r>
-            <w:proofErr w:type="spellEnd"/>
+          </w:p>
+        </w:tc>
+        <w:tc>
+          <w:tcPr>
+            <w:tcW w:w="3360" w:type="dxa"/>
+            <w:vAlign w:val="center"/>
+          </w:tcPr>
+          <w:p>
+            <w:pPr>
+              <w:jc w:val="center"/>
+            </w:pPr>
             <w:r>
-              <w:t xml:space="preserve"> d'exemple. Il devrait avoir une largeur maximale et un fond coloré avec une bordure.</w:t>
+              <w:rPr>
+                <w:b/>
+              </w:rPr>
+              <w:t>Colonne 2</w:t>
+            </w:r>
+          </w:p>
+        </w:tc>
+        <w:tc>
+          <w:tcPr>
+            <w:tcW w:w="3360" w:type="dxa"/>
+            <w:vAlign w:val="center"/>
+          </w:tcPr>
+          <w:p>
+            <w:pPr>
+              <w:jc w:val="center"/>
+            </w:pPr>
+            <w:r>
+              <w:rPr>
+                <w:b/>
+              </w:rPr>
+              <w:t>Colonne 3</w:t>
+            </w:r>
+          </w:p>
+        </w:tc>
+      </w:tr>
+      <w:tr>
+        <w:trPr>
+          <w:jc w:val="center"/>
+        </w:trPr>
+        <w:tc>
+          <w:tcPr>
+            <w:tcW w:w="3360" w:type="dxa"/>
+            <w:vAlign w:val="center"/>
+          </w:tcPr>
+          <w:p>
+            <w:r>
+              <w:t>Valeur A</w:t>
+            </w:r>
+          </w:p>
+        </w:tc>
+        <w:tc>
+          <w:tcPr>
+            <w:tcW w:w="3360" w:type="dxa"/>
+            <w:vAlign w:val="center"/>
+          </w:tcPr>
+          <w:p>
+            <w:r>
+              <w:t>Valeur B</w:t>
+            </w:r>
+          </w:p>
+        </w:tc>
+        <w:tc>
+          <w:tcPr>
+            <w:tcW w:w="3360" w:type="dxa"/>
+            <w:vAlign w:val="center"/>
+          </w:tcPr>
+          <w:p>
+            <w:r>
+              <w:t>Valeur C</w:t>
+            </w:r>
+          </w:p>
+        </w:tc>
+      </w:tr>
+      <w:tr>
+        <w:trPr>
+          <w:jc w:val="center"/>
+        </w:trPr>
+        <w:tc>
+          <w:tcPr>
+            <w:tcW w:w="3360" w:type="dxa"/>
+            <w:vAlign w:val="center"/>
+          </w:tcPr>
+          <w:p>
+            <w:r>
+              <w:t>Valeur D</w:t>
+            </w:r>
+          </w:p>
+        </w:tc>
+        <w:tc>
+          <w:tcPr>
+            <w:tcW w:w="3360" w:type="dxa"/>
+            <w:vAlign w:val="center"/>
+          </w:tcPr>
+          <w:p>
+            <w:r>
+              <w:t>Valeur E</w:t>
+            </w:r>
+          </w:p>
+        </w:tc>
+        <w:tc>
+          <w:tcPr>
+            <w:tcW w:w="3360" w:type="dxa"/>
+            <w:vAlign w:val="center"/>
+          </w:tcPr>
+          <w:p>
+            <w:r>
+              <w:t>Valeur F</w:t>
             </w:r>
           </w:p>
         </w:tc>
@@ -840,7 +972,7 @@
     <w:qFormat/>
     <w:rsid w:val="00D853E3"/>
     <w:rPr>
-      <w:rFonts w:ascii="Arial" w:hAnsi="Arial" w:cs="Arial"/>
+      <w:rFonts w:ascii="Calibri" w:hAnsi="Calibri" w:cs="Arial"/>
       <w:lang w:val="fr-FR"/>
     </w:rPr>
   </w:style>
@@ -11848,6 +11980,227 @@
       <w:color w:val="0070C0"/>
       <w:u w:val="single"/>
     </w:rPr>
+  </w:style>
+  <w:style w:type="table" w:styleId="TableauListe3-Accentuation1">
+    <w:name w:val="List Table 3 Accent 1"/>
+    <w:basedOn w:val="TableauNormal"/>
+    <w:uiPriority w:val="48"/>
+    <w:rsid w:val="00D36659"/>
+    <w:pPr>
+      <w:spacing w:after="0" w:line="240" w:lineRule="auto"/>
+    </w:pPr>
+    <w:tblPr>
+      <w:tblStyleRowBandSize w:val="1"/>
+      <w:tblStyleColBandSize w:val="1"/>
+      <w:tblBorders>
+        <w:top w:val="single" w:sz="4" w:space="0" w:color="4F81BD" w:themeColor="accent1"/>
+        <w:left w:val="single" w:sz="4" w:space="0" w:color="4F81BD" w:themeColor="accent1"/>
+        <w:bottom w:val="single" w:sz="4" w:space="0" w:color="4F81BD" w:themeColor="accent1"/>
+        <w:right w:val="single" w:sz="4" w:space="0" w:color="4F81BD" w:themeColor="accent1"/>
+      </w:tblBorders>
+    </w:tblPr>
+    <w:tblStylePr w:type="firstRow">
+      <w:rPr>
+        <w:b/>
+        <w:bCs/>
+        <w:color w:val="FFFFFF" w:themeColor="background1"/>
+      </w:rPr>
+      <w:tblPr/>
+      <w:tcPr>
+        <w:shd w:val="clear" w:color="auto" w:fill="4F81BD" w:themeFill="accent1"/>
+      </w:tcPr>
+    </w:tblStylePr>
+    <w:tblStylePr w:type="lastRow">
+      <w:rPr>
+        <w:b/>
+        <w:bCs/>
+      </w:rPr>
+      <w:tblPr/>
+      <w:tcPr>
+        <w:tcBorders>
+          <w:top w:val="double" w:sz="4" w:space="0" w:color="4F81BD" w:themeColor="accent1"/>
+        </w:tcBorders>
+        <w:shd w:val="clear" w:color="auto" w:fill="FFFFFF" w:themeFill="background1"/>
+      </w:tcPr>
+    </w:tblStylePr>
+    <w:tblStylePr w:type="firstCol">
+      <w:rPr>
+        <w:b/>
+        <w:bCs/>
+      </w:rPr>
+      <w:tblPr/>
+      <w:tcPr>
+        <w:tcBorders>
+          <w:right w:val="nil"/>
+        </w:tcBorders>
+        <w:shd w:val="clear" w:color="auto" w:fill="FFFFFF" w:themeFill="background1"/>
+      </w:tcPr>
+    </w:tblStylePr>
+    <w:tblStylePr w:type="lastCol">
+      <w:rPr>
+        <w:b/>
+        <w:bCs/>
+      </w:rPr>
+      <w:tblPr/>
+      <w:tcPr>
+        <w:tcBorders>
+          <w:left w:val="nil"/>
+        </w:tcBorders>
+        <w:shd w:val="clear" w:color="auto" w:fill="FFFFFF" w:themeFill="background1"/>
+      </w:tcPr>
+    </w:tblStylePr>
+    <w:tblStylePr w:type="band1Vert">
+      <w:tblPr/>
+      <w:tcPr>
+        <w:tcBorders>
+          <w:left w:val="single" w:sz="4" w:space="0" w:color="4F81BD" w:themeColor="accent1"/>
+          <w:right w:val="single" w:sz="4" w:space="0" w:color="4F81BD" w:themeColor="accent1"/>
+        </w:tcBorders>
+      </w:tcPr>
+    </w:tblStylePr>
+    <w:tblStylePr w:type="band1Horz">
+      <w:tblPr/>
+      <w:tcPr>
+        <w:tcBorders>
+          <w:top w:val="single" w:sz="4" w:space="0" w:color="4F81BD" w:themeColor="accent1"/>
+          <w:bottom w:val="single" w:sz="4" w:space="0" w:color="4F81BD" w:themeColor="accent1"/>
+          <w:insideH w:val="nil"/>
+        </w:tcBorders>
+      </w:tcPr>
+    </w:tblStylePr>
+    <w:tblStylePr w:type="neCell">
+      <w:tblPr/>
+      <w:tcPr>
+        <w:tcBorders>
+          <w:left w:val="nil"/>
+          <w:bottom w:val="nil"/>
+        </w:tcBorders>
+      </w:tcPr>
+    </w:tblStylePr>
+    <w:tblStylePr w:type="nwCell">
+      <w:tblPr/>
+      <w:tcPr>
+        <w:tcBorders>
+          <w:bottom w:val="nil"/>
+          <w:right w:val="nil"/>
+        </w:tcBorders>
+      </w:tcPr>
+    </w:tblStylePr>
+    <w:tblStylePr w:type="seCell">
+      <w:tblPr/>
+      <w:tcPr>
+        <w:tcBorders>
+          <w:top w:val="double" w:sz="4" w:space="0" w:color="4F81BD" w:themeColor="accent1"/>
+          <w:left w:val="nil"/>
+        </w:tcBorders>
+      </w:tcPr>
+    </w:tblStylePr>
+    <w:tblStylePr w:type="swCell">
+      <w:tblPr/>
+      <w:tcPr>
+        <w:tcBorders>
+          <w:top w:val="double" w:sz="4" w:space="0" w:color="4F81BD" w:themeColor="accent1"/>
+          <w:right w:val="nil"/>
+        </w:tcBorders>
+      </w:tcPr>
+    </w:tblStylePr>
+  </w:style>
+  <w:style w:type="table" w:styleId="TableauListe4-Accentuation1">
+    <w:name w:val="List Table 4 Accent 1"/>
+    <w:basedOn w:val="TableauNormal"/>
+    <w:uiPriority w:val="49"/>
+    <w:rsid w:val="00D36659"/>
+    <w:pPr>
+      <w:spacing w:after="0" w:line="240" w:lineRule="auto"/>
+    </w:pPr>
+    <w:tblPr>
+      <w:tblStyleRowBandSize w:val="1"/>
+      <w:tblStyleColBandSize w:val="1"/>
+      <w:tblBorders>
+        <w:top w:val="single" w:sz="4" w:space="0" w:color="95B3D7" w:themeColor="accent1" w:themeTint="99"/>
+        <w:left w:val="single" w:sz="4" w:space="0" w:color="95B3D7" w:themeColor="accent1" w:themeTint="99"/>
+        <w:bottom w:val="single" w:sz="4" w:space="0" w:color="95B3D7" w:themeColor="accent1" w:themeTint="99"/>
+        <w:right w:val="single" w:sz="4" w:space="0" w:color="95B3D7" w:themeColor="accent1" w:themeTint="99"/>
+        <w:insideH w:val="single" w:sz="4" w:space="0" w:color="95B3D7" w:themeColor="accent1" w:themeTint="99"/>
+      </w:tblBorders>
+    </w:tblPr>
+    <w:tblStylePr w:type="firstRow">
+      <w:rPr>
+        <w:b/>
+        <w:bCs/>
+        <w:color w:val="FFFFFF" w:themeColor="background1"/>
+      </w:rPr>
+      <w:tblPr/>
+      <w:tcPr>
+        <w:tcBorders>
+          <w:top w:val="single" w:sz="4" w:space="0" w:color="4F81BD" w:themeColor="accent1"/>
+          <w:left w:val="single" w:sz="4" w:space="0" w:color="4F81BD" w:themeColor="accent1"/>
+          <w:bottom w:val="single" w:sz="4" w:space="0" w:color="4F81BD" w:themeColor="accent1"/>
+          <w:right w:val="single" w:sz="4" w:space="0" w:color="4F81BD" w:themeColor="accent1"/>
+          <w:insideH w:val="nil"/>
+        </w:tcBorders>
+        <w:shd w:val="clear" w:color="auto" w:fill="4F81BD" w:themeFill="accent1"/>
+      </w:tcPr>
+    </w:tblStylePr>
+    <w:tblStylePr w:type="lastRow">
+      <w:rPr>
+        <w:b/>
+        <w:bCs/>
+      </w:rPr>
+      <w:tblPr/>
+      <w:tcPr>
+        <w:tcBorders>
+          <w:top w:val="double" w:sz="4" w:space="0" w:color="95B3D7" w:themeColor="accent1" w:themeTint="99"/>
+        </w:tcBorders>
+      </w:tcPr>
+    </w:tblStylePr>
+    <w:tblStylePr w:type="firstCol">
+      <w:rPr>
+        <w:b/>
+        <w:bCs/>
+      </w:rPr>
+    </w:tblStylePr>
+    <w:tblStylePr w:type="lastCol">
+      <w:rPr>
+        <w:b/>
+        <w:bCs/>
+      </w:rPr>
+    </w:tblStylePr>
+    <w:tblStylePr w:type="band1Vert">
+      <w:tblPr/>
+      <w:tcPr>
+        <w:shd w:val="clear" w:color="auto" w:fill="DBE5F1" w:themeFill="accent1" w:themeFillTint="33"/>
+      </w:tcPr>
+    </w:tblStylePr>
+    <w:tblStylePr w:type="band1Horz">
+      <w:tblPr/>
+      <w:tcPr>
+        <w:shd w:val="clear" w:color="auto" w:fill="DBE5F1" w:themeFill="accent1" w:themeFillTint="33"/>
+      </w:tcPr>
+    </w:tblStylePr>
+  </w:style>
+  <w:style w:type="table" w:customStyle="1" w:styleId="Style1">
+    <w:name w:val="Style1"/>
+    <w:basedOn w:val="TableauNormal"/>
+    <w:uiPriority w:val="99"/>
+    <w:rsid w:val="00D811EB"/>
+    <w:pPr>
+      <w:spacing w:after="0" w:line="240" w:lineRule="auto"/>
+    </w:pPr>
+    <w:tblPr/>
+  </w:style>
+  <w:style w:type="table" w:customStyle="1" w:styleId="Tableau1">
+    <w:name w:val="Tableau1"/>
+    <w:basedOn w:val="TableauNormal"/>
+    <w:uiPriority w:val="99"/>
+    <w:rsid w:val="00730D5F"/>
+    <w:pPr>
+      <w:spacing w:after="0" w:line="240" w:lineRule="auto"/>
+    </w:pPr>
+    <w:rPr>
+      <w:rFonts w:ascii="Arial" w:hAnsi="Arial"/>
+    </w:rPr>
+    <w:tblPr/>
   </w:style>
 </w:styles>
 </file>

</xml_diff>